<commit_message>
Detals Desigin and Password Hint
</commit_message>
<xml_diff>
--- a/User Manual/User Manual Admin.docx
+++ b/User Manual/User Manual Admin.docx
@@ -37,6 +37,17 @@
         <w:bidi/>
         <w:jc w:val="center"/>
         <w:rPr>
+          <w:rFonts w:cstheme="minorHAnsi"/>
+          <w:b/>
+          <w:bCs/>
+          <w:sz w:val="52"/>
+          <w:szCs w:val="52"/>
+          <w:rtl/>
+          <w:lang w:bidi="ar-LY"/>
+        </w:rPr>
+      </w:pPr>
+      <w:r>
+        <w:rPr>
           <w:rFonts w:cstheme="minorHAnsi" w:hint="cs"/>
           <w:b/>
           <w:bCs/>
@@ -45,17 +56,6 @@
           <w:rtl/>
           <w:lang w:bidi="ar-LY"/>
         </w:rPr>
-      </w:pPr>
-      <w:r>
-        <w:rPr>
-          <w:rFonts w:cstheme="minorHAnsi" w:hint="cs"/>
-          <w:b/>
-          <w:bCs/>
-          <w:sz w:val="52"/>
-          <w:szCs w:val="52"/>
-          <w:rtl/>
-          <w:lang w:bidi="ar-LY"/>
-        </w:rPr>
         <w:t>مصلحة الأحوال المدنية</w:t>
       </w:r>
     </w:p>
@@ -64,7 +64,7 @@
         <w:bidi/>
         <w:jc w:val="center"/>
         <w:rPr>
-          <w:rFonts w:cstheme="minorHAnsi" w:hint="cs"/>
+          <w:rFonts w:cstheme="minorHAnsi"/>
           <w:b/>
           <w:bCs/>
           <w:sz w:val="36"/>
@@ -79,7 +79,7 @@
         <w:bidi/>
         <w:jc w:val="center"/>
         <w:rPr>
-          <w:rFonts w:cstheme="minorHAnsi" w:hint="cs"/>
+          <w:rFonts w:cstheme="minorHAnsi"/>
           <w:b/>
           <w:bCs/>
           <w:sz w:val="36"/>
@@ -94,7 +94,7 @@
         <w:bidi/>
         <w:jc w:val="center"/>
         <w:rPr>
-          <w:rFonts w:cs="PT Bold Heading" w:hint="cs"/>
+          <w:rFonts w:cs="PT Bold Heading"/>
           <w:b/>
           <w:bCs/>
           <w:sz w:val="56"/>
@@ -109,7 +109,7 @@
         <w:bidi/>
         <w:jc w:val="center"/>
         <w:rPr>
-          <w:rFonts w:cs="PT Bold Heading" w:hint="cs"/>
+          <w:rFonts w:cs="PT Bold Heading"/>
           <w:b/>
           <w:bCs/>
           <w:sz w:val="56"/>
@@ -401,7 +401,7 @@
         <w:bidi/>
         <w:jc w:val="center"/>
         <w:rPr>
-          <w:rFonts w:cs="PT Bold Heading" w:hint="cs"/>
+          <w:rFonts w:cs="PT Bold Heading"/>
           <w:b/>
           <w:bCs/>
           <w:sz w:val="56"/>
@@ -1270,11 +1270,10 @@
         <w:spacing w:after="200" w:line="276" w:lineRule="auto"/>
         <w:jc w:val="both"/>
         <w:rPr>
-          <w:rFonts w:ascii="Simplified Arabic" w:eastAsia="Times New Roman" w:hAnsi="Simplified Arabic" w:cs="Simplified Arabic" w:hint="cs"/>
-          <w:color w:val="000000"/>
-          <w:sz w:val="28"/>
-          <w:szCs w:val="28"/>
-          <w:rtl/>
+          <w:rFonts w:ascii="Simplified Arabic" w:eastAsia="Times New Roman" w:hAnsi="Simplified Arabic" w:cs="Simplified Arabic"/>
+          <w:color w:val="000000"/>
+          <w:sz w:val="28"/>
+          <w:szCs w:val="28"/>
           <w:lang w:bidi="ar-EG"/>
         </w:rPr>
       </w:pPr>
@@ -1334,21 +1333,6 @@
         </w:rPr>
         <w:t>غط علي زر إضافة إدارة مكتب</w:t>
       </w:r>
-    </w:p>
-    <w:p>
-      <w:pPr>
-        <w:pStyle w:val="ListParagraph"/>
-        <w:bidi/>
-        <w:spacing w:after="200" w:line="276" w:lineRule="auto"/>
-        <w:jc w:val="both"/>
-        <w:rPr>
-          <w:rFonts w:ascii="Simplified Arabic" w:eastAsia="Times New Roman" w:hAnsi="Simplified Arabic" w:cs="Simplified Arabic"/>
-          <w:color w:val="000000"/>
-          <w:sz w:val="28"/>
-          <w:szCs w:val="28"/>
-          <w:lang w:bidi="ar-EG"/>
-        </w:rPr>
-      </w:pPr>
     </w:p>
     <w:tbl>
       <w:tblPr>
@@ -1517,7 +1501,7 @@
         <w:spacing w:after="200" w:line="360" w:lineRule="auto"/>
         <w:jc w:val="both"/>
         <w:rPr>
-          <w:rFonts w:ascii="Simplified Arabic" w:eastAsia="Times New Roman" w:hAnsi="Simplified Arabic" w:cs="Simplified Arabic" w:hint="cs"/>
+          <w:rFonts w:ascii="Simplified Arabic" w:eastAsia="Times New Roman" w:hAnsi="Simplified Arabic" w:cs="Simplified Arabic"/>
           <w:color w:val="000000"/>
           <w:sz w:val="28"/>
           <w:szCs w:val="28"/>
@@ -1589,6 +1573,7 @@
           <w:color w:val="000000"/>
           <w:sz w:val="28"/>
           <w:szCs w:val="28"/>
+          <w:rtl/>
           <w:lang w:bidi="ar-EG"/>
         </w:rPr>
       </w:pPr>
@@ -1646,6 +1631,32 @@
           <w:lang w:bidi="ar-EG"/>
         </w:rPr>
         <w:t>).</w:t>
+      </w:r>
+    </w:p>
+    <w:p>
+      <w:pPr>
+        <w:pStyle w:val="ListParagraph"/>
+        <w:bidi/>
+        <w:spacing w:after="200" w:line="360" w:lineRule="auto"/>
+        <w:jc w:val="both"/>
+        <w:rPr>
+          <w:rFonts w:ascii="Simplified Arabic" w:eastAsia="Times New Roman" w:hAnsi="Simplified Arabic" w:cs="Simplified Arabic"/>
+          <w:color w:val="000000"/>
+          <w:sz w:val="28"/>
+          <w:szCs w:val="28"/>
+          <w:lang w:bidi="ar-EG"/>
+        </w:rPr>
+      </w:pPr>
+      <w:r>
+        <w:rPr>
+          <w:rFonts w:ascii="Simplified Arabic" w:eastAsia="Times New Roman" w:hAnsi="Simplified Arabic" w:cs="Simplified Arabic" w:hint="cs"/>
+          <w:color w:val="000000"/>
+          <w:sz w:val="28"/>
+          <w:szCs w:val="28"/>
+          <w:rtl/>
+          <w:lang w:bidi="ar-EG"/>
+        </w:rPr>
+        <w:t>مع ملاحظة(*) حقل اجباري.</w:t>
       </w:r>
     </w:p>
     <w:p>
@@ -1902,29 +1913,7 @@
           <w:rtl/>
           <w:lang w:bidi="ar-EG"/>
         </w:rPr>
-        <w:t>ي</w:t>
-      </w:r>
-      <w:r>
-        <w:rPr>
-          <w:rFonts w:ascii="Simplified Arabic" w:eastAsia="Times New Roman" w:hAnsi="Simplified Arabic" w:cs="Simplified Arabic" w:hint="cs"/>
-          <w:color w:val="000000"/>
-          <w:sz w:val="28"/>
-          <w:szCs w:val="28"/>
-          <w:rtl/>
-          <w:lang w:bidi="ar-EG"/>
-        </w:rPr>
-        <w:t>مكن كتابة البيانات الجديدة</w:t>
-      </w:r>
-      <w:r>
-        <w:rPr>
-          <w:rFonts w:ascii="Simplified Arabic" w:eastAsia="Times New Roman" w:hAnsi="Simplified Arabic" w:cs="Simplified Arabic" w:hint="cs"/>
-          <w:color w:val="000000"/>
-          <w:sz w:val="28"/>
-          <w:szCs w:val="28"/>
-          <w:rtl/>
-          <w:lang w:bidi="ar-EG"/>
-        </w:rPr>
-        <w:t xml:space="preserve"> تم النقر علي حفظ ( يقوم النظام بحفظ البيانات وعرض رسالة توضح حالة العملية ).</w:t>
+        <w:t>يمكن كتابة البيانات الجديدة تم النقر علي حفظ ( يقوم النظام بحفظ البيانات وعرض رسالة توضح حالة العملية ).</w:t>
       </w:r>
     </w:p>
     <w:p>
@@ -1955,7 +1944,29 @@
           <w:lang w:bidi="ar-LY"/>
         </w:rPr>
         <w:lastRenderedPageBreak/>
-        <w:t xml:space="preserve">حدف مكتب </w:t>
+        <w:t>ح</w:t>
+      </w:r>
+      <w:r>
+        <w:rPr>
+          <w:rFonts w:ascii="Simplified Arabic" w:eastAsia="Times New Roman" w:hAnsi="Simplified Arabic" w:cs="Simplified Arabic" w:hint="cs"/>
+          <w:color w:val="000000"/>
+          <w:sz w:val="28"/>
+          <w:szCs w:val="28"/>
+          <w:rtl/>
+          <w:lang w:bidi="ar-LY"/>
+        </w:rPr>
+        <w:t>ذ</w:t>
+      </w:r>
+      <w:r>
+        <w:rPr>
+          <w:rFonts w:ascii="Simplified Arabic" w:eastAsia="Times New Roman" w:hAnsi="Simplified Arabic" w:cs="Simplified Arabic" w:hint="cs"/>
+          <w:color w:val="000000"/>
+          <w:sz w:val="28"/>
+          <w:szCs w:val="28"/>
+          <w:rtl/>
+          <w:lang w:bidi="ar-LY"/>
+        </w:rPr>
+        <w:t xml:space="preserve">ف مكتب </w:t>
       </w:r>
     </w:p>
     <w:p>
@@ -1981,51 +1992,51 @@
           <w:rtl/>
           <w:lang w:bidi="ar-LY"/>
         </w:rPr>
-        <w:t xml:space="preserve">يمكن </w:t>
-      </w:r>
-      <w:r>
-        <w:rPr>
-          <w:rFonts w:ascii="Simplified Arabic" w:eastAsia="Times New Roman" w:hAnsi="Simplified Arabic" w:cs="Simplified Arabic" w:hint="cs"/>
-          <w:color w:val="000000"/>
-          <w:sz w:val="28"/>
-          <w:szCs w:val="28"/>
-          <w:rtl/>
-          <w:lang w:bidi="ar-LY"/>
-        </w:rPr>
-        <w:t>حدف</w:t>
-      </w:r>
-      <w:r>
-        <w:rPr>
-          <w:rFonts w:ascii="Simplified Arabic" w:eastAsia="Times New Roman" w:hAnsi="Simplified Arabic" w:cs="Simplified Arabic" w:hint="cs"/>
-          <w:color w:val="000000"/>
-          <w:sz w:val="28"/>
-          <w:szCs w:val="28"/>
-          <w:rtl/>
-          <w:lang w:bidi="ar-LY"/>
-        </w:rPr>
-        <w:t xml:space="preserve"> بيانات المكتب عن طريق الضغط علي زر </w:t>
-      </w:r>
-      <w:r>
-        <w:rPr>
-          <w:rFonts w:ascii="Simplified Arabic" w:eastAsia="Times New Roman" w:hAnsi="Simplified Arabic" w:cs="Simplified Arabic" w:hint="cs"/>
-          <w:color w:val="000000"/>
-          <w:sz w:val="28"/>
-          <w:szCs w:val="28"/>
-          <w:rtl/>
-          <w:lang w:bidi="ar-LY"/>
-        </w:rPr>
-        <w:t>الحدف</w:t>
-      </w:r>
-      <w:r>
-        <w:rPr>
-          <w:rFonts w:ascii="Simplified Arabic" w:eastAsia="Times New Roman" w:hAnsi="Simplified Arabic" w:cs="Simplified Arabic" w:hint="cs"/>
-          <w:color w:val="000000"/>
-          <w:sz w:val="28"/>
-          <w:szCs w:val="28"/>
-          <w:rtl/>
-          <w:lang w:bidi="ar-LY"/>
-        </w:rPr>
-        <w:t xml:space="preserve"> الموجود بجانب إسم المكتب والموضح في الشكل الأتي </w:t>
+        <w:t>يمكن ح</w:t>
+      </w:r>
+      <w:r>
+        <w:rPr>
+          <w:rFonts w:ascii="Simplified Arabic" w:eastAsia="Times New Roman" w:hAnsi="Simplified Arabic" w:cs="Simplified Arabic" w:hint="cs"/>
+          <w:color w:val="000000"/>
+          <w:sz w:val="28"/>
+          <w:szCs w:val="28"/>
+          <w:rtl/>
+          <w:lang w:bidi="ar-LY"/>
+        </w:rPr>
+        <w:t>ذ</w:t>
+      </w:r>
+      <w:r>
+        <w:rPr>
+          <w:rFonts w:ascii="Simplified Arabic" w:eastAsia="Times New Roman" w:hAnsi="Simplified Arabic" w:cs="Simplified Arabic" w:hint="cs"/>
+          <w:color w:val="000000"/>
+          <w:sz w:val="28"/>
+          <w:szCs w:val="28"/>
+          <w:rtl/>
+          <w:lang w:bidi="ar-LY"/>
+        </w:rPr>
+        <w:t>ف بيانات المكتب عن طريق الضغط علي زر الح</w:t>
+      </w:r>
+      <w:r>
+        <w:rPr>
+          <w:rFonts w:ascii="Simplified Arabic" w:eastAsia="Times New Roman" w:hAnsi="Simplified Arabic" w:cs="Simplified Arabic" w:hint="cs"/>
+          <w:color w:val="000000"/>
+          <w:sz w:val="28"/>
+          <w:szCs w:val="28"/>
+          <w:rtl/>
+          <w:lang w:bidi="ar-LY"/>
+        </w:rPr>
+        <w:t>ذ</w:t>
+      </w:r>
+      <w:r>
+        <w:rPr>
+          <w:rFonts w:ascii="Simplified Arabic" w:eastAsia="Times New Roman" w:hAnsi="Simplified Arabic" w:cs="Simplified Arabic" w:hint="cs"/>
+          <w:color w:val="000000"/>
+          <w:sz w:val="28"/>
+          <w:szCs w:val="28"/>
+          <w:rtl/>
+          <w:lang w:bidi="ar-LY"/>
+        </w:rPr>
+        <w:t xml:space="preserve">ف الموجود بجانب إسم المكتب والموضح في الشكل الأتي </w:t>
       </w:r>
     </w:p>
     <w:p>
@@ -2115,7 +2126,7 @@
         <w:spacing w:after="200" w:line="276" w:lineRule="auto"/>
         <w:jc w:val="both"/>
         <w:rPr>
-          <w:rFonts w:ascii="Simplified Arabic" w:eastAsia="Times New Roman" w:hAnsi="Simplified Arabic" w:cs="Simplified Arabic" w:hint="cs"/>
+          <w:rFonts w:ascii="Simplified Arabic" w:eastAsia="Times New Roman" w:hAnsi="Simplified Arabic" w:cs="Simplified Arabic"/>
           <w:color w:val="000000"/>
           <w:sz w:val="28"/>
           <w:szCs w:val="28"/>
@@ -2313,7 +2324,29 @@
           <w:rtl/>
           <w:lang w:bidi="ar-LY"/>
         </w:rPr>
-        <w:t xml:space="preserve">عند الضغط علي نعم يتم حدف المكتب </w:t>
+        <w:t>عند الضغط علي نعم يتم ح</w:t>
+      </w:r>
+      <w:r>
+        <w:rPr>
+          <w:rFonts w:ascii="Simplified Arabic" w:eastAsia="Times New Roman" w:hAnsi="Simplified Arabic" w:cs="Simplified Arabic" w:hint="cs"/>
+          <w:color w:val="000000"/>
+          <w:sz w:val="28"/>
+          <w:szCs w:val="28"/>
+          <w:rtl/>
+          <w:lang w:bidi="ar-LY"/>
+        </w:rPr>
+        <w:t>ذ</w:t>
+      </w:r>
+      <w:r>
+        <w:rPr>
+          <w:rFonts w:ascii="Simplified Arabic" w:eastAsia="Times New Roman" w:hAnsi="Simplified Arabic" w:cs="Simplified Arabic" w:hint="cs"/>
+          <w:color w:val="000000"/>
+          <w:sz w:val="28"/>
+          <w:szCs w:val="28"/>
+          <w:rtl/>
+          <w:lang w:bidi="ar-LY"/>
+        </w:rPr>
+        <w:t xml:space="preserve">ف المكتب </w:t>
       </w:r>
       <w:r>
         <w:rPr>
@@ -2368,20 +2401,7 @@
           <w:lang w:bidi="ar-LY"/>
         </w:rPr>
         <w:lastRenderedPageBreak/>
-        <w:t>إرسال رسالة (إنشاء تعميم)</w:t>
-      </w:r>
-      <w:r>
-        <w:rPr>
-          <w:rFonts w:ascii="Simplified Arabic" w:eastAsia="Times New Roman" w:hAnsi="Simplified Arabic" w:cs="Simplified Arabic" w:hint="cs"/>
-          <w:b/>
-          <w:bCs/>
-          <w:color w:val="000000"/>
-          <w:sz w:val="32"/>
-          <w:szCs w:val="32"/>
-          <w:rtl/>
-          <w:lang w:bidi="ar-LY"/>
-        </w:rPr>
-        <w:t xml:space="preserve"> : </w:t>
+        <w:t xml:space="preserve">إرسال رسالة (إنشاء تعميم) : </w:t>
       </w:r>
     </w:p>
     <w:p>
@@ -2521,7 +2541,7 @@
               <w:spacing w:after="200" w:line="276" w:lineRule="auto"/>
               <w:jc w:val="both"/>
               <w:rPr>
-                <w:rFonts w:ascii="Simplified Arabic" w:eastAsia="Times New Roman" w:hAnsi="Simplified Arabic" w:cs="Simplified Arabic" w:hint="cs"/>
+                <w:rFonts w:ascii="Simplified Arabic" w:eastAsia="Times New Roman" w:hAnsi="Simplified Arabic" w:cs="Simplified Arabic"/>
                 <w:color w:val="000000"/>
                 <w:sz w:val="28"/>
                 <w:szCs w:val="28"/>
@@ -2617,7 +2637,7 @@
               <w:spacing w:after="200" w:line="276" w:lineRule="auto"/>
               <w:jc w:val="both"/>
               <w:rPr>
-                <w:rFonts w:ascii="Simplified Arabic" w:eastAsia="Times New Roman" w:hAnsi="Simplified Arabic" w:cs="Simplified Arabic" w:hint="cs"/>
+                <w:rFonts w:ascii="Simplified Arabic" w:eastAsia="Times New Roman" w:hAnsi="Simplified Arabic" w:cs="Simplified Arabic"/>
                 <w:color w:val="000000"/>
                 <w:sz w:val="28"/>
                 <w:szCs w:val="28"/>
@@ -2715,7 +2735,7 @@
               <w:spacing w:after="200" w:line="276" w:lineRule="auto"/>
               <w:jc w:val="both"/>
               <w:rPr>
-                <w:rFonts w:ascii="Simplified Arabic" w:eastAsia="Times New Roman" w:hAnsi="Simplified Arabic" w:cs="Simplified Arabic" w:hint="cs"/>
+                <w:rFonts w:ascii="Simplified Arabic" w:eastAsia="Times New Roman" w:hAnsi="Simplified Arabic" w:cs="Simplified Arabic"/>
                 <w:color w:val="000000"/>
                 <w:sz w:val="28"/>
                 <w:szCs w:val="28"/>
@@ -2882,7 +2902,7 @@
               <w:spacing w:after="200" w:line="240" w:lineRule="auto"/>
               <w:jc w:val="both"/>
               <w:rPr>
-                <w:rFonts w:ascii="Simplified Arabic" w:eastAsia="Times New Roman" w:hAnsi="Simplified Arabic" w:cs="Simplified Arabic" w:hint="cs"/>
+                <w:rFonts w:ascii="Simplified Arabic" w:eastAsia="Times New Roman" w:hAnsi="Simplified Arabic" w:cs="Simplified Arabic"/>
                 <w:color w:val="000000"/>
                 <w:sz w:val="28"/>
                 <w:szCs w:val="28"/>
@@ -3187,51 +3207,7 @@
           <w:rtl/>
           <w:lang w:bidi="ar-EG"/>
         </w:rPr>
-        <w:t>د ذلك يتم كتابة نص الرسالة والنقر علي إرسال ليتم إرسال التعميم (</w:t>
-      </w:r>
-      <w:r>
-        <w:rPr>
-          <w:rFonts w:ascii="Simplified Arabic" w:eastAsia="Times New Roman" w:hAnsi="Simplified Arabic" w:cs="Simplified Arabic" w:hint="cs"/>
-          <w:color w:val="000000"/>
-          <w:sz w:val="28"/>
-          <w:szCs w:val="28"/>
-          <w:rtl/>
-          <w:lang w:bidi="ar-EG"/>
-        </w:rPr>
-        <w:t xml:space="preserve">يقوم النظام </w:t>
-      </w:r>
-      <w:r>
-        <w:rPr>
-          <w:rFonts w:ascii="Simplified Arabic" w:eastAsia="Times New Roman" w:hAnsi="Simplified Arabic" w:cs="Simplified Arabic" w:hint="cs"/>
-          <w:color w:val="000000"/>
-          <w:sz w:val="28"/>
-          <w:szCs w:val="28"/>
-          <w:rtl/>
-          <w:lang w:bidi="ar-EG"/>
-        </w:rPr>
-        <w:t xml:space="preserve">بعرض </w:t>
-      </w:r>
-      <w:r>
-        <w:rPr>
-          <w:rFonts w:ascii="Simplified Arabic" w:eastAsia="Times New Roman" w:hAnsi="Simplified Arabic" w:cs="Simplified Arabic" w:hint="cs"/>
-          <w:color w:val="000000"/>
-          <w:sz w:val="28"/>
-          <w:szCs w:val="28"/>
-          <w:rtl/>
-          <w:lang w:bidi="ar-EG"/>
-        </w:rPr>
-        <w:t>رسالة توضح حالة العملية</w:t>
-      </w:r>
-      <w:r>
-        <w:rPr>
-          <w:rFonts w:ascii="Simplified Arabic" w:eastAsia="Times New Roman" w:hAnsi="Simplified Arabic" w:cs="Simplified Arabic" w:hint="cs"/>
-          <w:color w:val="000000"/>
-          <w:sz w:val="28"/>
-          <w:szCs w:val="28"/>
-          <w:rtl/>
-          <w:lang w:bidi="ar-EG"/>
-        </w:rPr>
-        <w:t>)</w:t>
+        <w:t>د ذلك يتم كتابة نص الرسالة والنقر علي إرسال ليتم إرسال التعميم (يقوم النظام بعرض رسالة توضح حالة العملية)</w:t>
       </w:r>
       <w:r>
         <w:rPr>
@@ -3530,7 +3506,51 @@
           <w:rtl/>
           <w:lang w:bidi="ar-EG"/>
         </w:rPr>
-        <w:t>تغير حالة الرسالة (مقروئة أو غير مقروئة).</w:t>
+        <w:t>تغير حالة الرسالة (مقرو</w:t>
+      </w:r>
+      <w:r>
+        <w:rPr>
+          <w:rFonts w:ascii="Simplified Arabic" w:eastAsia="Times New Roman" w:hAnsi="Simplified Arabic" w:cs="Simplified Arabic" w:hint="cs"/>
+          <w:color w:val="000000"/>
+          <w:sz w:val="28"/>
+          <w:szCs w:val="28"/>
+          <w:rtl/>
+          <w:lang w:bidi="ar-EG"/>
+        </w:rPr>
+        <w:t>ءة</w:t>
+      </w:r>
+      <w:r>
+        <w:rPr>
+          <w:rFonts w:ascii="Simplified Arabic" w:eastAsia="Times New Roman" w:hAnsi="Simplified Arabic" w:cs="Simplified Arabic" w:hint="cs"/>
+          <w:color w:val="000000"/>
+          <w:sz w:val="28"/>
+          <w:szCs w:val="28"/>
+          <w:rtl/>
+          <w:lang w:bidi="ar-EG"/>
+        </w:rPr>
+        <w:t xml:space="preserve"> أو غير مقرو</w:t>
+      </w:r>
+      <w:r>
+        <w:rPr>
+          <w:rFonts w:ascii="Simplified Arabic" w:eastAsia="Times New Roman" w:hAnsi="Simplified Arabic" w:cs="Simplified Arabic" w:hint="cs"/>
+          <w:color w:val="000000"/>
+          <w:sz w:val="28"/>
+          <w:szCs w:val="28"/>
+          <w:rtl/>
+          <w:lang w:bidi="ar-EG"/>
+        </w:rPr>
+        <w:t>ءة</w:t>
+      </w:r>
+      <w:r>
+        <w:rPr>
+          <w:rFonts w:ascii="Simplified Arabic" w:eastAsia="Times New Roman" w:hAnsi="Simplified Arabic" w:cs="Simplified Arabic" w:hint="cs"/>
+          <w:color w:val="000000"/>
+          <w:sz w:val="28"/>
+          <w:szCs w:val="28"/>
+          <w:rtl/>
+          <w:lang w:bidi="ar-EG"/>
+        </w:rPr>
+        <w:t>).</w:t>
       </w:r>
     </w:p>
     <w:p>
@@ -3540,7 +3560,7 @@
         <w:ind w:firstLine="720"/>
         <w:jc w:val="both"/>
         <w:rPr>
-          <w:rFonts w:ascii="Simplified Arabic" w:eastAsia="Times New Roman" w:hAnsi="Simplified Arabic" w:cs="Simplified Arabic" w:hint="cs"/>
+          <w:rFonts w:ascii="Simplified Arabic" w:eastAsia="Times New Roman" w:hAnsi="Simplified Arabic" w:cs="Simplified Arabic"/>
           <w:color w:val="000000"/>
           <w:sz w:val="28"/>
           <w:szCs w:val="28"/>
@@ -3625,7 +3645,51 @@
           <w:rtl/>
           <w:lang w:bidi="ar-LY"/>
         </w:rPr>
-        <w:t>عند النقر علي الأيقونة الموضحة يتم تغير حالة الرسالة من مقروئة إلي غير مقروئة أو العكس .</w:t>
+        <w:t>عند النقر علي الأيقونة الموضحة يتم تغير حالة الرسالة من مقرو</w:t>
+      </w:r>
+      <w:r>
+        <w:rPr>
+          <w:rFonts w:ascii="Simplified Arabic" w:eastAsia="Times New Roman" w:hAnsi="Simplified Arabic" w:cs="Simplified Arabic" w:hint="cs"/>
+          <w:color w:val="000000"/>
+          <w:sz w:val="28"/>
+          <w:szCs w:val="28"/>
+          <w:rtl/>
+          <w:lang w:bidi="ar-LY"/>
+        </w:rPr>
+        <w:t>ءة</w:t>
+      </w:r>
+      <w:r>
+        <w:rPr>
+          <w:rFonts w:ascii="Simplified Arabic" w:eastAsia="Times New Roman" w:hAnsi="Simplified Arabic" w:cs="Simplified Arabic" w:hint="cs"/>
+          <w:color w:val="000000"/>
+          <w:sz w:val="28"/>
+          <w:szCs w:val="28"/>
+          <w:rtl/>
+          <w:lang w:bidi="ar-LY"/>
+        </w:rPr>
+        <w:t xml:space="preserve"> إلي غير </w:t>
+      </w:r>
+      <w:r>
+        <w:rPr>
+          <w:rFonts w:ascii="Simplified Arabic" w:eastAsia="Times New Roman" w:hAnsi="Simplified Arabic" w:cs="Simplified Arabic" w:hint="cs"/>
+          <w:color w:val="000000"/>
+          <w:sz w:val="28"/>
+          <w:szCs w:val="28"/>
+          <w:rtl/>
+          <w:lang w:bidi="ar-LY"/>
+        </w:rPr>
+        <w:t xml:space="preserve">مقروءة </w:t>
+      </w:r>
+      <w:r>
+        <w:rPr>
+          <w:rFonts w:ascii="Simplified Arabic" w:eastAsia="Times New Roman" w:hAnsi="Simplified Arabic" w:cs="Simplified Arabic" w:hint="cs"/>
+          <w:color w:val="000000"/>
+          <w:sz w:val="28"/>
+          <w:szCs w:val="28"/>
+          <w:rtl/>
+          <w:lang w:bidi="ar-LY"/>
+        </w:rPr>
+        <w:t>أو العكس .</w:t>
       </w:r>
     </w:p>
     <w:p>
@@ -3761,29 +3825,29 @@
           <w:rtl/>
           <w:lang w:bidi="ar-LY"/>
         </w:rPr>
-        <w:t xml:space="preserve">عند النقر علي الأيقونة الموضحة يتم </w:t>
-      </w:r>
-      <w:r>
-        <w:rPr>
-          <w:rFonts w:ascii="Simplified Arabic" w:eastAsia="Times New Roman" w:hAnsi="Simplified Arabic" w:cs="Simplified Arabic" w:hint="cs"/>
-          <w:color w:val="000000"/>
-          <w:sz w:val="28"/>
-          <w:szCs w:val="28"/>
-          <w:rtl/>
-          <w:lang w:bidi="ar-LY"/>
-        </w:rPr>
-        <w:t xml:space="preserve">إظافة الرسالة إلي الإرشيف </w:t>
-      </w:r>
-      <w:r>
-        <w:rPr>
-          <w:rFonts w:ascii="Simplified Arabic" w:eastAsia="Times New Roman" w:hAnsi="Simplified Arabic" w:cs="Simplified Arabic" w:hint="cs"/>
-          <w:color w:val="000000"/>
-          <w:sz w:val="28"/>
-          <w:szCs w:val="28"/>
-          <w:rtl/>
-          <w:lang w:bidi="ar-LY"/>
-        </w:rPr>
-        <w:t>ويتم إزالتها من الصندوق الوارد.</w:t>
+        <w:t>عند النقر علي الأيقونة الموضحة يتم إ</w:t>
+      </w:r>
+      <w:r>
+        <w:rPr>
+          <w:rFonts w:ascii="Simplified Arabic" w:eastAsia="Times New Roman" w:hAnsi="Simplified Arabic" w:cs="Simplified Arabic" w:hint="cs"/>
+          <w:color w:val="000000"/>
+          <w:sz w:val="28"/>
+          <w:szCs w:val="28"/>
+          <w:rtl/>
+          <w:lang w:bidi="ar-LY"/>
+        </w:rPr>
+        <w:t>ض</w:t>
+      </w:r>
+      <w:r>
+        <w:rPr>
+          <w:rFonts w:ascii="Simplified Arabic" w:eastAsia="Times New Roman" w:hAnsi="Simplified Arabic" w:cs="Simplified Arabic" w:hint="cs"/>
+          <w:color w:val="000000"/>
+          <w:sz w:val="28"/>
+          <w:szCs w:val="28"/>
+          <w:rtl/>
+          <w:lang w:bidi="ar-LY"/>
+        </w:rPr>
+        <w:t>افة الرسالة إلي الإرشيف ويتم إزالتها من الصندوق الوارد.</w:t>
       </w:r>
     </w:p>
     <w:p>
@@ -3826,7 +3890,29 @@
           <w:rtl/>
           <w:lang w:bidi="ar-LY"/>
         </w:rPr>
-        <w:t xml:space="preserve">حدف الرسالة </w:t>
+        <w:t>ح</w:t>
+      </w:r>
+      <w:r>
+        <w:rPr>
+          <w:rFonts w:ascii="Simplified Arabic" w:eastAsia="Times New Roman" w:hAnsi="Simplified Arabic" w:cs="Simplified Arabic" w:hint="cs"/>
+          <w:color w:val="000000"/>
+          <w:sz w:val="28"/>
+          <w:szCs w:val="28"/>
+          <w:rtl/>
+          <w:lang w:bidi="ar-LY"/>
+        </w:rPr>
+        <w:t>ذ</w:t>
+      </w:r>
+      <w:r>
+        <w:rPr>
+          <w:rFonts w:ascii="Simplified Arabic" w:eastAsia="Times New Roman" w:hAnsi="Simplified Arabic" w:cs="Simplified Arabic" w:hint="cs"/>
+          <w:color w:val="000000"/>
+          <w:sz w:val="28"/>
+          <w:szCs w:val="28"/>
+          <w:rtl/>
+          <w:lang w:bidi="ar-LY"/>
+        </w:rPr>
+        <w:t xml:space="preserve">ف الرسالة </w:t>
       </w:r>
     </w:p>
     <w:p>
@@ -3921,51 +4007,29 @@
           <w:rtl/>
           <w:lang w:bidi="ar-LY"/>
         </w:rPr>
-        <w:t xml:space="preserve">عند النقر علي الأيقونة الموضحة يتم </w:t>
-      </w:r>
-      <w:r>
-        <w:rPr>
-          <w:rFonts w:ascii="Simplified Arabic" w:eastAsia="Times New Roman" w:hAnsi="Simplified Arabic" w:cs="Simplified Arabic" w:hint="cs"/>
-          <w:color w:val="000000"/>
-          <w:sz w:val="28"/>
-          <w:szCs w:val="28"/>
-          <w:rtl/>
-          <w:lang w:bidi="ar-LY"/>
-        </w:rPr>
-        <w:t>حدف</w:t>
-      </w:r>
-      <w:r>
-        <w:rPr>
-          <w:rFonts w:ascii="Simplified Arabic" w:eastAsia="Times New Roman" w:hAnsi="Simplified Arabic" w:cs="Simplified Arabic" w:hint="cs"/>
-          <w:color w:val="000000"/>
-          <w:sz w:val="28"/>
-          <w:szCs w:val="28"/>
-          <w:rtl/>
-          <w:lang w:bidi="ar-LY"/>
-        </w:rPr>
-        <w:t xml:space="preserve"> الرسالة </w:t>
-      </w:r>
-      <w:r>
-        <w:rPr>
-          <w:rFonts w:ascii="Simplified Arabic" w:eastAsia="Times New Roman" w:hAnsi="Simplified Arabic" w:cs="Simplified Arabic" w:hint="cs"/>
-          <w:color w:val="000000"/>
-          <w:sz w:val="28"/>
-          <w:szCs w:val="28"/>
-          <w:rtl/>
-          <w:lang w:bidi="ar-LY"/>
-        </w:rPr>
-        <w:t>بشكل مبدئي ويتم إزالتها من الصندوق الوارد</w:t>
-      </w:r>
-      <w:r>
-        <w:rPr>
-          <w:rFonts w:ascii="Simplified Arabic" w:eastAsia="Times New Roman" w:hAnsi="Simplified Arabic" w:cs="Simplified Arabic" w:hint="cs"/>
-          <w:color w:val="000000"/>
-          <w:sz w:val="28"/>
-          <w:szCs w:val="28"/>
-          <w:rtl/>
-          <w:lang w:bidi="ar-LY"/>
-        </w:rPr>
-        <w:t>.</w:t>
+        <w:t>عند النقر علي الأيقونة الموضحة يتم ح</w:t>
+      </w:r>
+      <w:r>
+        <w:rPr>
+          <w:rFonts w:ascii="Simplified Arabic" w:eastAsia="Times New Roman" w:hAnsi="Simplified Arabic" w:cs="Simplified Arabic" w:hint="cs"/>
+          <w:color w:val="000000"/>
+          <w:sz w:val="28"/>
+          <w:szCs w:val="28"/>
+          <w:rtl/>
+          <w:lang w:bidi="ar-LY"/>
+        </w:rPr>
+        <w:t>ذ</w:t>
+      </w:r>
+      <w:r>
+        <w:rPr>
+          <w:rFonts w:ascii="Simplified Arabic" w:eastAsia="Times New Roman" w:hAnsi="Simplified Arabic" w:cs="Simplified Arabic" w:hint="cs"/>
+          <w:color w:val="000000"/>
+          <w:sz w:val="28"/>
+          <w:szCs w:val="28"/>
+          <w:rtl/>
+          <w:lang w:bidi="ar-LY"/>
+        </w:rPr>
+        <w:t>ف الرسالة بشكل مبدئي ويتم إزالتها من الصندوق الوارد.</w:t>
       </w:r>
     </w:p>
     <w:p>
@@ -3993,7 +4057,29 @@
           <w:lang w:bidi="ar-LY"/>
         </w:rPr>
         <w:lastRenderedPageBreak/>
-        <w:t xml:space="preserve">عرض محتو الرسالة </w:t>
+        <w:t>عرض محتو</w:t>
+      </w:r>
+      <w:r>
+        <w:rPr>
+          <w:rFonts w:ascii="Simplified Arabic" w:eastAsia="Times New Roman" w:hAnsi="Simplified Arabic" w:cs="Simplified Arabic" w:hint="cs"/>
+          <w:color w:val="000000"/>
+          <w:sz w:val="28"/>
+          <w:szCs w:val="28"/>
+          <w:rtl/>
+          <w:lang w:bidi="ar-LY"/>
+        </w:rPr>
+        <w:t>ي</w:t>
+      </w:r>
+      <w:r>
+        <w:rPr>
+          <w:rFonts w:ascii="Simplified Arabic" w:eastAsia="Times New Roman" w:hAnsi="Simplified Arabic" w:cs="Simplified Arabic" w:hint="cs"/>
+          <w:color w:val="000000"/>
+          <w:sz w:val="28"/>
+          <w:szCs w:val="28"/>
+          <w:rtl/>
+          <w:lang w:bidi="ar-LY"/>
+        </w:rPr>
+        <w:t xml:space="preserve"> الرسالة </w:t>
       </w:r>
     </w:p>
     <w:p>
@@ -4126,7 +4212,7 @@
         <w:ind w:firstLine="720"/>
         <w:jc w:val="both"/>
         <w:rPr>
-          <w:rFonts w:ascii="Simplified Arabic" w:eastAsia="Times New Roman" w:hAnsi="Simplified Arabic" w:cs="Simplified Arabic" w:hint="cs"/>
+          <w:rFonts w:ascii="Simplified Arabic" w:eastAsia="Times New Roman" w:hAnsi="Simplified Arabic" w:cs="Simplified Arabic"/>
           <w:color w:val="000000"/>
           <w:sz w:val="28"/>
           <w:szCs w:val="28"/>
@@ -4227,7 +4313,29 @@
           <w:rtl/>
           <w:lang w:bidi="ar-LY"/>
         </w:rPr>
-        <w:t xml:space="preserve">كما يمكن الإستفادة من الوظائف الموجودة أعلي الرسالة (حدف </w:t>
+        <w:t>كما يمكن الإستفادة من الوظائف الموجودة أعلي الرسالة (ح</w:t>
+      </w:r>
+      <w:r>
+        <w:rPr>
+          <w:rFonts w:ascii="Simplified Arabic" w:eastAsia="Times New Roman" w:hAnsi="Simplified Arabic" w:cs="Simplified Arabic" w:hint="cs"/>
+          <w:color w:val="000000"/>
+          <w:sz w:val="28"/>
+          <w:szCs w:val="28"/>
+          <w:rtl/>
+          <w:lang w:bidi="ar-LY"/>
+        </w:rPr>
+        <w:t>ذ</w:t>
+      </w:r>
+      <w:r>
+        <w:rPr>
+          <w:rFonts w:ascii="Simplified Arabic" w:eastAsia="Times New Roman" w:hAnsi="Simplified Arabic" w:cs="Simplified Arabic" w:hint="cs"/>
+          <w:color w:val="000000"/>
+          <w:sz w:val="28"/>
+          <w:szCs w:val="28"/>
+          <w:rtl/>
+          <w:lang w:bidi="ar-LY"/>
+        </w:rPr>
+        <w:t xml:space="preserve">ف </w:t>
       </w:r>
       <w:r>
         <w:rPr>
@@ -4370,7 +4478,7 @@
           <w:lang w:bidi="ar-EG"/>
         </w:rPr>
         <w:lastRenderedPageBreak/>
-        <w:t xml:space="preserve">الصندوق </w:t>
+        <w:t>الصندوق المرسل</w:t>
       </w:r>
       <w:r>
         <w:rPr>
@@ -4381,19 +4489,6 @@
           <w:sz w:val="32"/>
           <w:szCs w:val="32"/>
           <w:rtl/>
-          <w:lang w:bidi="ar-EG"/>
-        </w:rPr>
-        <w:t>المرسل</w:t>
-      </w:r>
-      <w:r>
-        <w:rPr>
-          <w:rFonts w:ascii="Simplified Arabic" w:eastAsia="Times New Roman" w:hAnsi="Simplified Arabic" w:cs="Simplified Arabic" w:hint="cs"/>
-          <w:b/>
-          <w:bCs/>
-          <w:color w:val="000000"/>
-          <w:sz w:val="32"/>
-          <w:szCs w:val="32"/>
-          <w:rtl/>
           <w:lang w:bidi="ar-LY"/>
         </w:rPr>
         <w:t xml:space="preserve">: </w:t>
@@ -4423,40 +4518,7 @@
           <w:rtl/>
           <w:lang w:bidi="ar-LY"/>
         </w:rPr>
-        <w:t xml:space="preserve">يحتوي الصندوق </w:t>
-      </w:r>
-      <w:r>
-        <w:rPr>
-          <w:rFonts w:ascii="Simplified Arabic" w:eastAsia="Times New Roman" w:hAnsi="Simplified Arabic" w:cs="Simplified Arabic" w:hint="cs"/>
-          <w:color w:val="000000"/>
-          <w:sz w:val="28"/>
-          <w:szCs w:val="28"/>
-          <w:rtl/>
-          <w:lang w:bidi="ar-LY"/>
-        </w:rPr>
-        <w:t>المرسل</w:t>
-      </w:r>
-      <w:r>
-        <w:rPr>
-          <w:rFonts w:ascii="Simplified Arabic" w:eastAsia="Times New Roman" w:hAnsi="Simplified Arabic" w:cs="Simplified Arabic" w:hint="cs"/>
-          <w:color w:val="000000"/>
-          <w:sz w:val="28"/>
-          <w:szCs w:val="28"/>
-          <w:rtl/>
-          <w:lang w:bidi="ar-LY"/>
-        </w:rPr>
-        <w:t xml:space="preserve"> علي جميع الرسائل </w:t>
-      </w:r>
-      <w:r>
-        <w:rPr>
-          <w:rFonts w:ascii="Simplified Arabic" w:eastAsia="Times New Roman" w:hAnsi="Simplified Arabic" w:cs="Simplified Arabic" w:hint="cs"/>
-          <w:color w:val="000000"/>
-          <w:sz w:val="28"/>
-          <w:szCs w:val="28"/>
-          <w:rtl/>
-          <w:lang w:bidi="ar-LY"/>
-        </w:rPr>
-        <w:t>التي قام المستخدم بإرسالها.</w:t>
+        <w:t>يحتوي الصندوق المرسل علي جميع الرسائل التي قام المستخدم بإرسالها.</w:t>
       </w:r>
     </w:p>
     <w:p>
@@ -4688,29 +4750,7 @@
           <w:rtl/>
           <w:lang w:bidi="ar-LY"/>
         </w:rPr>
-        <w:t xml:space="preserve">يحتوي </w:t>
-      </w:r>
-      <w:r>
-        <w:rPr>
-          <w:rFonts w:ascii="Simplified Arabic" w:eastAsia="Times New Roman" w:hAnsi="Simplified Arabic" w:cs="Simplified Arabic" w:hint="cs"/>
-          <w:color w:val="000000"/>
-          <w:sz w:val="28"/>
-          <w:szCs w:val="28"/>
-          <w:rtl/>
-          <w:lang w:bidi="ar-LY"/>
-        </w:rPr>
-        <w:t>الإرشيف علي الرسائل التي قام المستخدم بأرشفاتها</w:t>
-      </w:r>
-      <w:r>
-        <w:rPr>
-          <w:rFonts w:ascii="Simplified Arabic" w:eastAsia="Times New Roman" w:hAnsi="Simplified Arabic" w:cs="Simplified Arabic" w:hint="cs"/>
-          <w:color w:val="000000"/>
-          <w:sz w:val="28"/>
-          <w:szCs w:val="28"/>
-          <w:rtl/>
-          <w:lang w:bidi="ar-LY"/>
-        </w:rPr>
-        <w:t>.</w:t>
+        <w:t>يحتوي الإرشيف علي الرسائل التي قام المستخدم بأرشفاتها.</w:t>
       </w:r>
     </w:p>
     <w:p>
@@ -4820,29 +4860,7 @@
           <w:rtl/>
           <w:lang w:bidi="ar-EG"/>
         </w:rPr>
-        <w:t xml:space="preserve">يعتبر </w:t>
-      </w:r>
-      <w:r>
-        <w:rPr>
-          <w:rFonts w:ascii="Simplified Arabic" w:eastAsia="Times New Roman" w:hAnsi="Simplified Arabic" w:cs="Simplified Arabic" w:hint="cs"/>
-          <w:color w:val="000000"/>
-          <w:sz w:val="28"/>
-          <w:szCs w:val="28"/>
-          <w:rtl/>
-          <w:lang w:bidi="ar-EG"/>
-        </w:rPr>
-        <w:t>الإرشيف</w:t>
-      </w:r>
-      <w:r>
-        <w:rPr>
-          <w:rFonts w:ascii="Simplified Arabic" w:eastAsia="Times New Roman" w:hAnsi="Simplified Arabic" w:cs="Simplified Arabic" w:hint="cs"/>
-          <w:color w:val="000000"/>
-          <w:sz w:val="28"/>
-          <w:szCs w:val="28"/>
-          <w:rtl/>
-          <w:lang w:bidi="ar-EG"/>
-        </w:rPr>
-        <w:t xml:space="preserve"> مشابه للصندوق الوارد في طريقة عمله.</w:t>
+        <w:t>يعتبر الإرشيف مشابه للصندوق الوارد في طريقة عمله.</w:t>
       </w:r>
     </w:p>
     <w:p>
@@ -4948,7 +4966,7 @@
           <w:lang w:bidi="ar-EG"/>
         </w:rPr>
         <w:lastRenderedPageBreak/>
-        <w:t>الرسائل المحدوفة</w:t>
+        <w:t>الرسائل المح</w:t>
       </w:r>
       <w:r>
         <w:rPr>
@@ -4959,6 +4977,32 @@
           <w:sz w:val="32"/>
           <w:szCs w:val="32"/>
           <w:rtl/>
+          <w:lang w:bidi="ar-EG"/>
+        </w:rPr>
+        <w:t>ذ</w:t>
+      </w:r>
+      <w:r>
+        <w:rPr>
+          <w:rFonts w:ascii="Simplified Arabic" w:eastAsia="Times New Roman" w:hAnsi="Simplified Arabic" w:cs="Simplified Arabic" w:hint="cs"/>
+          <w:b/>
+          <w:bCs/>
+          <w:color w:val="000000"/>
+          <w:sz w:val="32"/>
+          <w:szCs w:val="32"/>
+          <w:rtl/>
+          <w:lang w:bidi="ar-EG"/>
+        </w:rPr>
+        <w:t>وفة</w:t>
+      </w:r>
+      <w:r>
+        <w:rPr>
+          <w:rFonts w:ascii="Simplified Arabic" w:eastAsia="Times New Roman" w:hAnsi="Simplified Arabic" w:cs="Simplified Arabic" w:hint="cs"/>
+          <w:b/>
+          <w:bCs/>
+          <w:color w:val="000000"/>
+          <w:sz w:val="32"/>
+          <w:szCs w:val="32"/>
+          <w:rtl/>
           <w:lang w:bidi="ar-LY"/>
         </w:rPr>
         <w:t xml:space="preserve">: </w:t>
@@ -4988,7 +5032,29 @@
           <w:rtl/>
           <w:lang w:bidi="ar-LY"/>
         </w:rPr>
-        <w:t>تحتوي علي الرسائل التي قام المستخدم بحدفها بشكل مبدئي.</w:t>
+        <w:t>تحتوي علي الرسائل التي قام المستخدم بح</w:t>
+      </w:r>
+      <w:r>
+        <w:rPr>
+          <w:rFonts w:ascii="Simplified Arabic" w:eastAsia="Times New Roman" w:hAnsi="Simplified Arabic" w:cs="Simplified Arabic" w:hint="cs"/>
+          <w:color w:val="000000"/>
+          <w:sz w:val="28"/>
+          <w:szCs w:val="28"/>
+          <w:rtl/>
+          <w:lang w:bidi="ar-LY"/>
+        </w:rPr>
+        <w:t>ذ</w:t>
+      </w:r>
+      <w:r>
+        <w:rPr>
+          <w:rFonts w:ascii="Simplified Arabic" w:eastAsia="Times New Roman" w:hAnsi="Simplified Arabic" w:cs="Simplified Arabic" w:hint="cs"/>
+          <w:color w:val="000000"/>
+          <w:sz w:val="28"/>
+          <w:szCs w:val="28"/>
+          <w:rtl/>
+          <w:lang w:bidi="ar-LY"/>
+        </w:rPr>
+        <w:t>فها بشكل مبدئي.</w:t>
       </w:r>
     </w:p>
     <w:p>
@@ -5087,7 +5153,75 @@
           <w:rtl/>
           <w:lang w:bidi="ar-EG"/>
         </w:rPr>
-        <w:t>عند حدف الرسالة من الرسائل المحدوفة (يتم حدف الرسالة بشكل نهائي ولا يمكن الرجوع إليها).</w:t>
+        <w:t>عند ح</w:t>
+      </w:r>
+      <w:r>
+        <w:rPr>
+          <w:rFonts w:ascii="Simplified Arabic" w:eastAsia="Times New Roman" w:hAnsi="Simplified Arabic" w:cs="Simplified Arabic" w:hint="cs"/>
+          <w:color w:val="000000"/>
+          <w:sz w:val="28"/>
+          <w:szCs w:val="28"/>
+          <w:rtl/>
+          <w:lang w:bidi="ar-EG"/>
+        </w:rPr>
+        <w:t>ذ</w:t>
+      </w:r>
+      <w:r>
+        <w:rPr>
+          <w:rFonts w:ascii="Simplified Arabic" w:eastAsia="Times New Roman" w:hAnsi="Simplified Arabic" w:cs="Simplified Arabic" w:hint="cs"/>
+          <w:color w:val="000000"/>
+          <w:sz w:val="28"/>
+          <w:szCs w:val="28"/>
+          <w:rtl/>
+          <w:lang w:bidi="ar-EG"/>
+        </w:rPr>
+        <w:t>ف الرسالة من الرسائل المح</w:t>
+      </w:r>
+      <w:r>
+        <w:rPr>
+          <w:rFonts w:ascii="Simplified Arabic" w:eastAsia="Times New Roman" w:hAnsi="Simplified Arabic" w:cs="Simplified Arabic" w:hint="cs"/>
+          <w:color w:val="000000"/>
+          <w:sz w:val="28"/>
+          <w:szCs w:val="28"/>
+          <w:rtl/>
+          <w:lang w:bidi="ar-EG"/>
+        </w:rPr>
+        <w:t>ذ</w:t>
+      </w:r>
+      <w:r>
+        <w:rPr>
+          <w:rFonts w:ascii="Simplified Arabic" w:eastAsia="Times New Roman" w:hAnsi="Simplified Arabic" w:cs="Simplified Arabic" w:hint="cs"/>
+          <w:color w:val="000000"/>
+          <w:sz w:val="28"/>
+          <w:szCs w:val="28"/>
+          <w:rtl/>
+          <w:lang w:bidi="ar-EG"/>
+        </w:rPr>
+        <w:t>وفة (يتم ح</w:t>
+      </w:r>
+      <w:r>
+        <w:rPr>
+          <w:rFonts w:ascii="Simplified Arabic" w:eastAsia="Times New Roman" w:hAnsi="Simplified Arabic" w:cs="Simplified Arabic" w:hint="cs"/>
+          <w:color w:val="000000"/>
+          <w:sz w:val="28"/>
+          <w:szCs w:val="28"/>
+          <w:rtl/>
+          <w:lang w:bidi="ar-EG"/>
+        </w:rPr>
+        <w:t>ذ</w:t>
+      </w:r>
+      <w:bookmarkStart w:id="0" w:name="_GoBack"/>
+      <w:bookmarkEnd w:id="0"/>
+      <w:r>
+        <w:rPr>
+          <w:rFonts w:ascii="Simplified Arabic" w:eastAsia="Times New Roman" w:hAnsi="Simplified Arabic" w:cs="Simplified Arabic" w:hint="cs"/>
+          <w:color w:val="000000"/>
+          <w:sz w:val="28"/>
+          <w:szCs w:val="28"/>
+          <w:rtl/>
+          <w:lang w:bidi="ar-EG"/>
+        </w:rPr>
+        <w:t>ف الرسالة بشكل نهائي ولا يمكن الرجوع إليها).</w:t>
       </w:r>
     </w:p>
     <w:p>
@@ -5318,7 +5452,7 @@
         <w:ind w:firstLine="720"/>
         <w:jc w:val="both"/>
         <w:rPr>
-          <w:rFonts w:ascii="Simplified Arabic" w:eastAsia="Times New Roman" w:hAnsi="Simplified Arabic" w:cs="Simplified Arabic" w:hint="cs"/>
+          <w:rFonts w:ascii="Simplified Arabic" w:eastAsia="Times New Roman" w:hAnsi="Simplified Arabic" w:cs="Simplified Arabic"/>
           <w:color w:val="000000"/>
           <w:sz w:val="28"/>
           <w:szCs w:val="28"/>
@@ -5470,33 +5604,7 @@
           <w:rtl/>
           <w:lang w:bidi="ar-LY"/>
         </w:rPr>
-        <w:t xml:space="preserve">ائف الخاصة بإدارة </w:t>
-      </w:r>
-      <w:r>
-        <w:rPr>
-          <w:rFonts w:ascii="Simplified Arabic" w:eastAsia="Times New Roman" w:hAnsi="Simplified Arabic" w:cs="Simplified Arabic" w:hint="cs"/>
-          <w:b/>
-          <w:bCs/>
-          <w:color w:val="000000"/>
-          <w:sz w:val="32"/>
-          <w:szCs w:val="32"/>
-          <w:rtl/>
-          <w:lang w:bidi="ar-LY"/>
-        </w:rPr>
-        <w:t>المستخدمين</w:t>
-      </w:r>
-      <w:r>
-        <w:rPr>
-          <w:rFonts w:ascii="Simplified Arabic" w:eastAsia="Times New Roman" w:hAnsi="Simplified Arabic" w:cs="Simplified Arabic" w:hint="cs"/>
-          <w:b/>
-          <w:bCs/>
-          <w:color w:val="000000"/>
-          <w:sz w:val="32"/>
-          <w:szCs w:val="32"/>
-          <w:rtl/>
-          <w:lang w:bidi="ar-LY"/>
-        </w:rPr>
-        <w:t xml:space="preserve"> : </w:t>
+        <w:t xml:space="preserve">ائف الخاصة بإدارة المستخدمين : </w:t>
       </w:r>
     </w:p>
     <w:p>
@@ -6306,7 +6414,7 @@
         <w:spacing w:after="200" w:line="276" w:lineRule="auto"/>
         <w:jc w:val="both"/>
         <w:rPr>
-          <w:rFonts w:ascii="Simplified Arabic" w:eastAsia="Times New Roman" w:hAnsi="Simplified Arabic" w:cs="Simplified Arabic" w:hint="cs"/>
+          <w:rFonts w:ascii="Simplified Arabic" w:eastAsia="Times New Roman" w:hAnsi="Simplified Arabic" w:cs="Simplified Arabic"/>
           <w:color w:val="000000"/>
           <w:sz w:val="28"/>
           <w:szCs w:val="28"/>
@@ -6758,7 +6866,7 @@
         <w:spacing w:after="200" w:line="360" w:lineRule="auto"/>
         <w:jc w:val="both"/>
         <w:rPr>
-          <w:rFonts w:ascii="Simplified Arabic" w:eastAsia="Times New Roman" w:hAnsi="Simplified Arabic" w:cs="Simplified Arabic" w:hint="cs"/>
+          <w:rFonts w:ascii="Simplified Arabic" w:eastAsia="Times New Roman" w:hAnsi="Simplified Arabic" w:cs="Simplified Arabic"/>
           <w:color w:val="000000"/>
           <w:sz w:val="28"/>
           <w:szCs w:val="28"/>
@@ -7139,7 +7247,7 @@
         <w:spacing w:after="200" w:line="276" w:lineRule="auto"/>
         <w:jc w:val="both"/>
         <w:rPr>
-          <w:rFonts w:ascii="Simplified Arabic" w:eastAsia="Times New Roman" w:hAnsi="Simplified Arabic" w:cs="Simplified Arabic" w:hint="cs"/>
+          <w:rFonts w:ascii="Simplified Arabic" w:eastAsia="Times New Roman" w:hAnsi="Simplified Arabic" w:cs="Simplified Arabic"/>
           <w:color w:val="000000"/>
           <w:sz w:val="28"/>
           <w:szCs w:val="28"/>
@@ -7614,7 +7722,7 @@
         <w:spacing w:after="200" w:line="276" w:lineRule="auto"/>
         <w:jc w:val="both"/>
         <w:rPr>
-          <w:rFonts w:ascii="Simplified Arabic" w:eastAsia="Times New Roman" w:hAnsi="Simplified Arabic" w:cs="Simplified Arabic" w:hint="cs"/>
+          <w:rFonts w:ascii="Simplified Arabic" w:eastAsia="Times New Roman" w:hAnsi="Simplified Arabic" w:cs="Simplified Arabic"/>
           <w:color w:val="000000"/>
           <w:sz w:val="28"/>
           <w:szCs w:val="28"/>
@@ -7931,29 +8039,7 @@
           <w:lang w:bidi="ar-EG"/>
         </w:rPr>
         <w:lastRenderedPageBreak/>
-        <w:t xml:space="preserve">تفعيل </w:t>
-      </w:r>
-      <w:r>
-        <w:rPr>
-          <w:rFonts w:ascii="Simplified Arabic" w:eastAsia="Times New Roman" w:hAnsi="Simplified Arabic" w:cs="Simplified Arabic" w:hint="cs"/>
-          <w:color w:val="000000"/>
-          <w:sz w:val="28"/>
-          <w:szCs w:val="28"/>
-          <w:rtl/>
-          <w:lang w:bidi="ar-EG"/>
-        </w:rPr>
-        <w:t>أو إلغاء التفعيل</w:t>
-      </w:r>
-      <w:r>
-        <w:rPr>
-          <w:rFonts w:ascii="Simplified Arabic" w:eastAsia="Times New Roman" w:hAnsi="Simplified Arabic" w:cs="Simplified Arabic" w:hint="cs"/>
-          <w:color w:val="000000"/>
-          <w:sz w:val="28"/>
-          <w:szCs w:val="28"/>
-          <w:rtl/>
-          <w:lang w:bidi="ar-EG"/>
-        </w:rPr>
-        <w:t xml:space="preserve"> حساب المستخدم </w:t>
+        <w:t xml:space="preserve">تفعيل أو إلغاء التفعيل حساب المستخدم </w:t>
       </w:r>
     </w:p>
     <w:p>
@@ -8004,7 +8090,7 @@
         <w:spacing w:after="200" w:line="276" w:lineRule="auto"/>
         <w:jc w:val="both"/>
         <w:rPr>
-          <w:rFonts w:ascii="Simplified Arabic" w:eastAsia="Times New Roman" w:hAnsi="Simplified Arabic" w:cs="Simplified Arabic" w:hint="cs"/>
+          <w:rFonts w:ascii="Simplified Arabic" w:eastAsia="Times New Roman" w:hAnsi="Simplified Arabic" w:cs="Simplified Arabic"/>
           <w:color w:val="000000"/>
           <w:sz w:val="28"/>
           <w:szCs w:val="28"/>
@@ -8234,29 +8320,7 @@
           <w:rtl/>
           <w:lang w:bidi="ar-LY"/>
         </w:rPr>
-        <w:t xml:space="preserve">عند الضغط علي نعم يتم </w:t>
-      </w:r>
-      <w:r>
-        <w:rPr>
-          <w:rFonts w:ascii="Simplified Arabic" w:eastAsia="Times New Roman" w:hAnsi="Simplified Arabic" w:cs="Simplified Arabic" w:hint="cs"/>
-          <w:color w:val="000000"/>
-          <w:sz w:val="28"/>
-          <w:szCs w:val="28"/>
-          <w:rtl/>
-          <w:lang w:bidi="ar-LY"/>
-        </w:rPr>
-        <w:t>إيقاف حساب المستخدم</w:t>
-      </w:r>
-      <w:r>
-        <w:rPr>
-          <w:rFonts w:ascii="Simplified Arabic" w:eastAsia="Times New Roman" w:hAnsi="Simplified Arabic" w:cs="Simplified Arabic" w:hint="cs"/>
-          <w:color w:val="000000"/>
-          <w:sz w:val="28"/>
-          <w:szCs w:val="28"/>
-          <w:rtl/>
-          <w:lang w:bidi="ar-LY"/>
-        </w:rPr>
-        <w:t xml:space="preserve"> </w:t>
+        <w:t xml:space="preserve">عند الضغط علي نعم يتم إيقاف حساب المستخدم </w:t>
       </w:r>
       <w:r>
         <w:rPr>
@@ -8450,29 +8514,7 @@
           <w:lang w:bidi="ar-LY"/>
         </w:rPr>
         <w:lastRenderedPageBreak/>
-        <w:t xml:space="preserve">يتم النقر علي </w:t>
-      </w:r>
-      <w:r>
-        <w:rPr>
-          <w:rFonts w:ascii="Simplified Arabic" w:eastAsia="Times New Roman" w:hAnsi="Simplified Arabic" w:cs="Simplified Arabic" w:hint="cs"/>
-          <w:color w:val="000000"/>
-          <w:sz w:val="28"/>
-          <w:szCs w:val="28"/>
-          <w:rtl/>
-          <w:lang w:bidi="ar-LY"/>
-        </w:rPr>
-        <w:t>الرسالة لعرض المزيد من البيانات</w:t>
-      </w:r>
-      <w:r>
-        <w:rPr>
-          <w:rFonts w:ascii="Simplified Arabic" w:eastAsia="Times New Roman" w:hAnsi="Simplified Arabic" w:cs="Simplified Arabic" w:hint="cs"/>
-          <w:color w:val="000000"/>
-          <w:sz w:val="28"/>
-          <w:szCs w:val="28"/>
-          <w:rtl/>
-          <w:lang w:bidi="ar-LY"/>
-        </w:rPr>
-        <w:t xml:space="preserve"> </w:t>
+        <w:t xml:space="preserve">يتم النقر علي الرسالة لعرض المزيد من البيانات </w:t>
       </w:r>
     </w:p>
     <w:p>
@@ -8529,8 +8571,6 @@
           </wp:inline>
         </w:drawing>
       </w:r>
-      <w:bookmarkStart w:id="0" w:name="_GoBack"/>
-      <w:bookmarkEnd w:id="0"/>
     </w:p>
     <w:sectPr>
       <w:pgSz w:w="15840" w:h="12240" w:orient="landscape"/>

</xml_diff>